<commit_message>
updated intro to ros lecture + ps0
</commit_message>
<xml_diff>
--- a/descriptions/Ps0.docx
+++ b/descriptions/Ps0.docx
@@ -28,14 +28,7 @@
           <w:sz w:val="22"/>
           <w:szCs w:val="22"/>
         </w:rPr>
-        <w:t>Fall 201</w:t>
-      </w:r>
-      <w:r>
-        <w:rPr>
-          <w:sz w:val="22"/>
-          <w:szCs w:val="22"/>
-        </w:rPr>
-        <w:t>8</w:t>
+        <w:t>Fall 2018</w:t>
       </w:r>
     </w:p>
     <w:p>
@@ -66,31 +59,7 @@
           <w:sz w:val="22"/>
           <w:szCs w:val="22"/>
         </w:rPr>
-        <w:t xml:space="preserve">Assignment </w:t>
-      </w:r>
-      <w:r>
-        <w:rPr>
-          <w:b/>
-          <w:sz w:val="22"/>
-          <w:szCs w:val="22"/>
-        </w:rPr>
-        <w:t>0</w:t>
-      </w:r>
-      <w:r>
-        <w:rPr>
-          <w:b/>
-          <w:sz w:val="22"/>
-          <w:szCs w:val="22"/>
-        </w:rPr>
-        <w:t xml:space="preserve">: ROS </w:t>
-      </w:r>
-      <w:r>
-        <w:rPr>
-          <w:b/>
-          <w:sz w:val="22"/>
-          <w:szCs w:val="22"/>
-        </w:rPr>
-        <w:t>Tutorials</w:t>
+        <w:t>Assignment 0: ROS Tutorials</w:t>
       </w:r>
     </w:p>
     <w:p>
@@ -126,28 +95,7 @@
           <w:sz w:val="22"/>
           <w:szCs w:val="22"/>
         </w:rPr>
-        <w:t xml:space="preserve">  Thursday, </w:t>
-      </w:r>
-      <w:r>
-        <w:rPr>
-          <w:sz w:val="22"/>
-          <w:szCs w:val="22"/>
-        </w:rPr>
-        <w:t>6</w:t>
-      </w:r>
-      <w:r>
-        <w:rPr>
-          <w:sz w:val="22"/>
-          <w:szCs w:val="22"/>
-        </w:rPr>
-        <w:t xml:space="preserve">   September 201</w:t>
-      </w:r>
-      <w:r>
-        <w:rPr>
-          <w:sz w:val="22"/>
-          <w:szCs w:val="22"/>
-        </w:rPr>
-        <w:t>8</w:t>
+        <w:t xml:space="preserve">  Thursday, 6   September 2018</w:t>
       </w:r>
     </w:p>
     <w:p>
@@ -168,35 +116,7 @@
           <w:sz w:val="22"/>
           <w:szCs w:val="22"/>
         </w:rPr>
-        <w:t xml:space="preserve"> Thursday, </w:t>
-      </w:r>
-      <w:r>
-        <w:rPr>
-          <w:sz w:val="22"/>
-          <w:szCs w:val="22"/>
-        </w:rPr>
-        <w:t>13</w:t>
-      </w:r>
-      <w:r>
-        <w:rPr>
-          <w:sz w:val="22"/>
-          <w:szCs w:val="22"/>
-        </w:rPr>
-        <w:t xml:space="preserve"> September 201</w:t>
-      </w:r>
-      <w:r>
-        <w:rPr>
-          <w:sz w:val="22"/>
-          <w:szCs w:val="22"/>
-        </w:rPr>
-        <w:t>8</w:t>
-      </w:r>
-      <w:r>
-        <w:rPr>
-          <w:sz w:val="22"/>
-          <w:szCs w:val="22"/>
-        </w:rPr>
-        <w:t>, with files submitted before class</w:t>
+        <w:t xml:space="preserve"> Thursday, 13 September 2018, with files submitted before class</w:t>
       </w:r>
     </w:p>
     <w:p>
@@ -238,7 +158,10 @@
         </w:rPr>
       </w:pPr>
       <w:r>
-        <w:rPr/>
+        <w:rPr>
+          <w:sz w:val="22"/>
+          <w:szCs w:val="22"/>
+        </w:rPr>
       </w:r>
     </w:p>
     <w:p>
@@ -339,7 +262,24 @@
           <w:sz w:val="22"/>
           <w:szCs w:val="22"/>
         </w:rPr>
-        <w:t>Do the Core ROS Tutorials (http://wiki.ros.org/ROS/Tutorials) 1-17.</w:t>
+        <w:t>Do the Core ROS Tutorials (</w:t>
+      </w:r>
+      <w:hyperlink r:id="rId2">
+        <w:r>
+          <w:rPr>
+            <w:rStyle w:val="InternetLink"/>
+            <w:sz w:val="22"/>
+            <w:szCs w:val="22"/>
+          </w:rPr>
+          <w:t>http://wiki.ros.org/ROS/Tutorials</w:t>
+        </w:r>
+      </w:hyperlink>
+      <w:r>
+        <w:rPr>
+          <w:sz w:val="22"/>
+          <w:szCs w:val="22"/>
+        </w:rPr>
+        <w:t>) 1-17.</w:t>
       </w:r>
     </w:p>
     <w:p>
@@ -356,7 +296,71 @@
           <w:sz w:val="22"/>
           <w:szCs w:val="22"/>
         </w:rPr>
-        <w:t>Make sure you do both the C/C++ and Python versions of the publisher/subscriber tutorial.</w:t>
+        <w:t xml:space="preserve">Make sure you do </w:t>
+      </w:r>
+      <w:r>
+        <w:rPr>
+          <w:b/>
+          <w:bCs/>
+          <w:i w:val="false"/>
+          <w:iCs w:val="false"/>
+          <w:sz w:val="22"/>
+          <w:szCs w:val="22"/>
+        </w:rPr>
+        <w:t>both</w:t>
+      </w:r>
+      <w:r>
+        <w:rPr>
+          <w:sz w:val="22"/>
+          <w:szCs w:val="22"/>
+        </w:rPr>
+        <w:t xml:space="preserve"> the C/C++ </w:t>
+      </w:r>
+      <w:r>
+        <w:rPr>
+          <w:b/>
+          <w:bCs/>
+          <w:sz w:val="22"/>
+          <w:szCs w:val="22"/>
+        </w:rPr>
+        <w:t>and</w:t>
+      </w:r>
+      <w:r>
+        <w:rPr>
+          <w:sz w:val="22"/>
+          <w:szCs w:val="22"/>
+        </w:rPr>
+        <w:t xml:space="preserve"> Python versions of the publisher/subscriber tutorial </w:t>
+      </w:r>
+      <w:r>
+        <w:rPr>
+          <w:sz w:val="22"/>
+          <w:szCs w:val="22"/>
+        </w:rPr>
+        <w:t>(</w:t>
+      </w:r>
+      <w:r>
+        <w:rPr>
+          <w:i w:val="false"/>
+          <w:iCs w:val="false"/>
+          <w:sz w:val="22"/>
+          <w:szCs w:val="22"/>
+        </w:rPr>
+        <w:t>don’t worry if you are not familiar with Python; we just want you to get a basic into to that language</w:t>
+      </w:r>
+      <w:r>
+        <w:rPr>
+          <w:sz w:val="22"/>
+          <w:szCs w:val="22"/>
+        </w:rPr>
+        <w:t>)</w:t>
+      </w:r>
+      <w:r>
+        <w:rPr>
+          <w:sz w:val="22"/>
+          <w:szCs w:val="22"/>
+        </w:rPr>
+        <w:t>.</w:t>
       </w:r>
     </w:p>
     <w:p>
@@ -373,7 +377,24 @@
           <w:sz w:val="22"/>
           <w:szCs w:val="22"/>
         </w:rPr>
-        <w:t>Do the rviz Text-based Tutorials (http://wiki.ros.org/rviz/Tutorials) 1-10.</w:t>
+        <w:t>Do the rviz Text-based Tutorials (</w:t>
+      </w:r>
+      <w:hyperlink r:id="rId3">
+        <w:r>
+          <w:rPr>
+            <w:rStyle w:val="InternetLink"/>
+            <w:sz w:val="22"/>
+            <w:szCs w:val="22"/>
+          </w:rPr>
+          <w:t>http://wiki.ros.org/rviz/Tutorials</w:t>
+        </w:r>
+      </w:hyperlink>
+      <w:r>
+        <w:rPr>
+          <w:sz w:val="22"/>
+          <w:szCs w:val="22"/>
+        </w:rPr>
+        <w:t>) 1-10.</w:t>
       </w:r>
     </w:p>
     <w:p>
@@ -436,7 +457,7 @@
         </w:rPr>
         <w:t xml:space="preserve">Email </w:t>
       </w:r>
-      <w:hyperlink r:id="rId2">
+      <w:hyperlink r:id="rId4">
         <w:r>
           <w:rPr>
             <w:rStyle w:val="InternetLink"/>
@@ -540,17 +561,64 @@
           <w:ilvl w:val="0"/>
           <w:numId w:val="1"/>
         </w:numPr>
-        <w:rPr>
-          <w:sz w:val="22"/>
-          <w:szCs w:val="22"/>
-        </w:rPr>
-      </w:pPr>
-      <w:r>
-        <w:rPr>
-          <w:sz w:val="22"/>
-          <w:szCs w:val="22"/>
-        </w:rPr>
-        <w:t>A ROS package containing the publisher/subscriber tutorial (both C++ AND Python versions)</w:t>
+        <w:rPr/>
+      </w:pPr>
+      <w:r>
+        <w:rPr>
+          <w:sz w:val="22"/>
+          <w:szCs w:val="22"/>
+        </w:rPr>
+        <w:t xml:space="preserve">A ROS package containing </w:t>
+      </w:r>
+      <w:r>
+        <w:rPr>
+          <w:i/>
+          <w:iCs/>
+          <w:sz w:val="22"/>
+          <w:szCs w:val="22"/>
+        </w:rPr>
+        <w:t>(these two don’t have to be “your own work”, since you’ll copy/paste from the site; however, feel free to experiment)</w:t>
+      </w:r>
+      <w:r>
+        <w:rPr>
+          <w:sz w:val="22"/>
+          <w:szCs w:val="22"/>
+        </w:rPr>
+        <w:t>:</w:t>
+      </w:r>
+    </w:p>
+    <w:p>
+      <w:pPr>
+        <w:pStyle w:val="Standard"/>
+        <w:numPr>
+          <w:ilvl w:val="1"/>
+          <w:numId w:val="1"/>
+        </w:numPr>
+        <w:rPr/>
+      </w:pPr>
+      <w:r>
+        <w:rPr>
+          <w:sz w:val="22"/>
+          <w:szCs w:val="22"/>
+        </w:rPr>
+        <w:t>Your solutions from the publisher/subscriber tutorial (both C++ AND Python versions)</w:t>
+      </w:r>
+    </w:p>
+    <w:p>
+      <w:pPr>
+        <w:pStyle w:val="Standard"/>
+        <w:numPr>
+          <w:ilvl w:val="1"/>
+          <w:numId w:val="1"/>
+        </w:numPr>
+        <w:rPr/>
+      </w:pPr>
+      <w:r>
+        <w:rPr>
+          <w:sz w:val="22"/>
+          <w:szCs w:val="22"/>
+        </w:rPr>
+        <w:t>Your solutions from he message/service tutorial</w:t>
       </w:r>
     </w:p>
     <w:p>
@@ -570,7 +638,7 @@
           <w:sz w:val="22"/>
           <w:szCs w:val="22"/>
         </w:rPr>
-        <w:t>The bag file from Tutorial 17.</w:t>
+        <w:t>The bag file from Core ROS Tutorial 17.</w:t>
       </w:r>
     </w:p>
     <w:p>
@@ -622,13 +690,16 @@
         </w:rPr>
       </w:pPr>
       <w:r>
+        <w:rPr>
+          <w:sz w:val="22"/>
+          <w:szCs w:val="22"/>
+        </w:rPr>
+      </w:r>
+    </w:p>
+    <w:p>
+      <w:pPr>
+        <w:pStyle w:val="Standard"/>
         <w:rPr/>
-      </w:r>
-    </w:p>
-    <w:p>
-      <w:pPr>
-        <w:pStyle w:val="Standard"/>
-        <w:rPr/>
       </w:pPr>
       <w:r>
         <w:rPr>
@@ -643,31 +714,7 @@
           <w:sz w:val="22"/>
           <w:szCs w:val="22"/>
         </w:rPr>
-        <w:t>zip –r yourname_</w:t>
-      </w:r>
-      <w:r>
-        <w:rPr>
-          <w:i/>
-          <w:sz w:val="22"/>
-          <w:szCs w:val="22"/>
-        </w:rPr>
-        <w:t>hw0</w:t>
-      </w:r>
-      <w:r>
-        <w:rPr>
-          <w:i/>
-          <w:sz w:val="22"/>
-          <w:szCs w:val="22"/>
-        </w:rPr>
-        <w:t>.zip your_</w:t>
-      </w:r>
-      <w:r>
-        <w:rPr>
-          <w:i/>
-          <w:sz w:val="22"/>
-          <w:szCs w:val="22"/>
-        </w:rPr>
-        <w:t>dir</w:t>
+        <w:t>zip –r yourname_hw0.zip your_dir</w:t>
       </w:r>
       <w:r>
         <w:rPr>
@@ -720,23 +767,7 @@
           <w:sz w:val="22"/>
           <w:szCs w:val="22"/>
         </w:rPr>
-        <w:t xml:space="preserve">submit jkuczyns </w:t>
-      </w:r>
-      <w:r>
-        <w:rPr>
-          <w:b/>
-          <w:sz w:val="22"/>
-          <w:szCs w:val="22"/>
-        </w:rPr>
-        <w:t>hw0</w:t>
-      </w:r>
-      <w:r>
-        <w:rPr>
-          <w:b/>
-          <w:sz w:val="22"/>
-          <w:szCs w:val="22"/>
-        </w:rPr>
-        <w:t xml:space="preserve"> </w:t>
+        <w:t xml:space="preserve">submit jkuczyns hw0 </w:t>
       </w:r>
       <w:r>
         <w:rPr>
@@ -744,23 +775,7 @@
           <w:sz w:val="22"/>
           <w:szCs w:val="22"/>
         </w:rPr>
-        <w:t>yourname_</w:t>
-      </w:r>
-      <w:r>
-        <w:rPr>
-          <w:i/>
-          <w:sz w:val="22"/>
-          <w:szCs w:val="22"/>
-        </w:rPr>
-        <w:t>hw0</w:t>
-      </w:r>
-      <w:r>
-        <w:rPr>
-          <w:i/>
-          <w:sz w:val="22"/>
-          <w:szCs w:val="22"/>
-        </w:rPr>
-        <w:t>.zip</w:t>
+        <w:t>yourname_hw0.zip</w:t>
       </w:r>
     </w:p>
     <w:sectPr>
@@ -790,12 +805,11 @@
         </w:tabs>
         <w:ind w:left="720" w:hanging="360"/>
       </w:pPr>
-      <w:rPr/>
     </w:lvl>
     <w:lvl w:ilvl="1">
       <w:start w:val="1"/>
-      <w:numFmt w:val="decimal"/>
-      <w:lvlText w:val="%2."/>
+      <w:numFmt w:val="lowerLetter"/>
+      <w:lvlText w:val="(%2)"/>
       <w:lvlJc w:val="left"/>
       <w:pPr>
         <w:tabs>
@@ -803,7 +817,6 @@
         </w:tabs>
         <w:ind w:left="1080" w:hanging="360"/>
       </w:pPr>
-      <w:rPr/>
     </w:lvl>
     <w:lvl w:ilvl="2">
       <w:start w:val="1"/>
@@ -816,7 +829,6 @@
         </w:tabs>
         <w:ind w:left="1440" w:hanging="360"/>
       </w:pPr>
-      <w:rPr/>
     </w:lvl>
     <w:lvl w:ilvl="3">
       <w:start w:val="1"/>
@@ -829,7 +841,6 @@
         </w:tabs>
         <w:ind w:left="1800" w:hanging="360"/>
       </w:pPr>
-      <w:rPr/>
     </w:lvl>
     <w:lvl w:ilvl="4">
       <w:start w:val="1"/>
@@ -842,7 +853,6 @@
         </w:tabs>
         <w:ind w:left="2160" w:hanging="360"/>
       </w:pPr>
-      <w:rPr/>
     </w:lvl>
     <w:lvl w:ilvl="5">
       <w:start w:val="1"/>
@@ -855,7 +865,6 @@
         </w:tabs>
         <w:ind w:left="2520" w:hanging="360"/>
       </w:pPr>
-      <w:rPr/>
     </w:lvl>
     <w:lvl w:ilvl="6">
       <w:start w:val="1"/>
@@ -868,7 +877,6 @@
         </w:tabs>
         <w:ind w:left="2880" w:hanging="360"/>
       </w:pPr>
-      <w:rPr/>
     </w:lvl>
     <w:lvl w:ilvl="7">
       <w:start w:val="1"/>
@@ -881,7 +889,6 @@
         </w:tabs>
         <w:ind w:left="3240" w:hanging="360"/>
       </w:pPr>
-      <w:rPr/>
     </w:lvl>
     <w:lvl w:ilvl="8">
       <w:start w:val="1"/>
@@ -894,7 +901,6 @@
         </w:tabs>
         <w:ind w:left="3600" w:hanging="360"/>
       </w:pPr>
-      <w:rPr/>
     </w:lvl>
   </w:abstractNum>
   <w:abstractNum w:abstractNumId="2">
@@ -909,7 +915,6 @@
         </w:tabs>
         <w:ind w:left="720" w:hanging="360"/>
       </w:pPr>
-      <w:rPr/>
     </w:lvl>
     <w:lvl w:ilvl="1">
       <w:start w:val="1"/>
@@ -934,7 +939,6 @@
         </w:tabs>
         <w:ind w:left="1440" w:hanging="360"/>
       </w:pPr>
-      <w:rPr/>
     </w:lvl>
     <w:lvl w:ilvl="3">
       <w:start w:val="1"/>
@@ -947,7 +951,6 @@
         </w:tabs>
         <w:ind w:left="1800" w:hanging="360"/>
       </w:pPr>
-      <w:rPr/>
     </w:lvl>
     <w:lvl w:ilvl="4">
       <w:start w:val="1"/>
@@ -960,7 +963,6 @@
         </w:tabs>
         <w:ind w:left="2160" w:hanging="360"/>
       </w:pPr>
-      <w:rPr/>
     </w:lvl>
     <w:lvl w:ilvl="5">
       <w:start w:val="1"/>
@@ -973,7 +975,6 @@
         </w:tabs>
         <w:ind w:left="2520" w:hanging="360"/>
       </w:pPr>
-      <w:rPr/>
     </w:lvl>
     <w:lvl w:ilvl="6">
       <w:start w:val="1"/>
@@ -986,7 +987,6 @@
         </w:tabs>
         <w:ind w:left="2880" w:hanging="360"/>
       </w:pPr>
-      <w:rPr/>
     </w:lvl>
     <w:lvl w:ilvl="7">
       <w:start w:val="1"/>
@@ -999,7 +999,6 @@
         </w:tabs>
         <w:ind w:left="3240" w:hanging="360"/>
       </w:pPr>
-      <w:rPr/>
     </w:lvl>
     <w:lvl w:ilvl="8">
       <w:start w:val="1"/>
@@ -1012,7 +1011,6 @@
         </w:tabs>
         <w:ind w:left="3600" w:hanging="360"/>
       </w:pPr>
-      <w:rPr/>
     </w:lvl>
   </w:abstractNum>
   <w:abstractNum w:abstractNumId="3">
@@ -1152,7 +1150,6 @@
     <w:rPrDefault>
       <w:rPr>
         <w:rFonts w:ascii="Times New Roman" w:hAnsi="Times New Roman" w:eastAsia="DejaVu Sans" w:cs="Times New Roman"/>
-        <w:sz w:val="24"/>
         <w:lang w:val="en-US" w:eastAsia="zh-CN" w:bidi="hi-IN"/>
       </w:rPr>
     </w:rPrDefault>
@@ -1547,7 +1544,7 @@
     </w:pPr>
     <w:rPr>
       <w:rFonts w:ascii="Times New Roman" w:hAnsi="Times New Roman" w:eastAsia="DejaVu Sans" w:cs="Times New Roman"/>
-      <w:color w:val="auto"/>
+      <w:color w:val="00000A"/>
       <w:sz w:val="24"/>
       <w:szCs w:val="20"/>
       <w:lang w:val="en-US" w:eastAsia="zh-CN" w:bidi="hi-IN"/>
@@ -1744,12 +1741,14 @@
     <w:qFormat/>
     <w:pPr>
       <w:widowControl w:val="false"/>
+      <w:bidi w:val="0"/>
       <w:spacing w:before="120" w:after="120"/>
+      <w:jc w:val="left"/>
     </w:pPr>
     <w:rPr>
       <w:rFonts w:ascii="Times New Roman" w:hAnsi="Times New Roman" w:eastAsia="DejaVu Sans" w:cs="Times New Roman"/>
       <w:i/>
-      <w:color w:val="auto"/>
+      <w:color w:val="00000A"/>
       <w:sz w:val="24"/>
       <w:szCs w:val="20"/>
       <w:lang w:val="en-US" w:eastAsia="zh-CN" w:bidi="hi-IN"/>
@@ -1766,7 +1765,7 @@
     </w:pPr>
     <w:rPr>
       <w:rFonts w:ascii="Times New Roman" w:hAnsi="Times New Roman" w:eastAsia="DejaVu Sans" w:cs="Times New Roman"/>
-      <w:color w:val="auto"/>
+      <w:color w:val="00000A"/>
       <w:sz w:val="24"/>
       <w:szCs w:val="20"/>
       <w:lang w:val="en-US" w:eastAsia="zh-CN" w:bidi="hi-IN"/>
@@ -1784,7 +1783,7 @@
     </w:pPr>
     <w:rPr>
       <w:rFonts w:ascii="Times New Roman" w:hAnsi="Times New Roman" w:eastAsia="DejaVu Sans" w:cs="Times New Roman"/>
-      <w:color w:val="auto"/>
+      <w:color w:val="00000A"/>
       <w:sz w:val="24"/>
       <w:szCs w:val="20"/>
       <w:lang w:val="en-US" w:eastAsia="zh-CN" w:bidi="hi-IN"/>
@@ -1801,7 +1800,7 @@
     </w:pPr>
     <w:rPr>
       <w:rFonts w:ascii="Times New Roman" w:hAnsi="Times New Roman" w:eastAsia="DejaVu Sans" w:cs="Times New Roman"/>
-      <w:color w:val="auto"/>
+      <w:color w:val="00000A"/>
       <w:sz w:val="24"/>
       <w:szCs w:val="20"/>
       <w:lang w:val="en-US" w:eastAsia="zh-CN" w:bidi="hi-IN"/>
@@ -1818,7 +1817,7 @@
     </w:pPr>
     <w:rPr>
       <w:rFonts w:ascii="Times New Roman" w:hAnsi="Times New Roman" w:eastAsia="DejaVu Sans" w:cs="Times New Roman"/>
-      <w:color w:val="auto"/>
+      <w:color w:val="00000A"/>
       <w:sz w:val="24"/>
       <w:szCs w:val="20"/>
       <w:lang w:val="en-US" w:eastAsia="zh-CN" w:bidi="hi-IN"/>
@@ -1834,7 +1833,7 @@
     </w:pPr>
     <w:rPr>
       <w:rFonts w:ascii="Times New Roman" w:hAnsi="Times New Roman" w:eastAsia="DejaVu Sans" w:cs="Times New Roman"/>
-      <w:color w:val="auto"/>
+      <w:color w:val="00000A"/>
       <w:sz w:val="24"/>
       <w:szCs w:val="20"/>
       <w:lang w:val="en-US" w:eastAsia="zh-CN" w:bidi="hi-IN"/>
@@ -1882,9 +1881,9 @@
       <w:jc w:val="center"/>
     </w:pPr>
     <w:rPr>
-      <w:rFonts w:ascii="Liberation Sans" w:hAnsi="Liberation Sans" w:cs="Liberation Sans" w:eastAsia="DejaVu Sans"/>
+      <w:rFonts w:ascii="Liberation Sans" w:hAnsi="Liberation Sans" w:eastAsia="DejaVu Sans" w:cs="Liberation Sans"/>
       <w:b/>
-      <w:color w:val="auto"/>
+      <w:color w:val="00000A"/>
       <w:sz w:val="32"/>
       <w:szCs w:val="20"/>
       <w:lang w:val="en-US" w:eastAsia="zh-CN" w:bidi="hi-IN"/>
@@ -1901,7 +1900,7 @@
     </w:pPr>
     <w:rPr>
       <w:rFonts w:ascii="Times New Roman" w:hAnsi="Times New Roman" w:eastAsia="DejaVu Sans" w:cs="Times New Roman"/>
-      <w:color w:val="auto"/>
+      <w:color w:val="00000A"/>
       <w:sz w:val="24"/>
       <w:szCs w:val="20"/>
       <w:lang w:val="en-US" w:eastAsia="zh-CN" w:bidi="hi-IN"/>
@@ -1918,7 +1917,7 @@
     </w:pPr>
     <w:rPr>
       <w:rFonts w:ascii="Times New Roman" w:hAnsi="Times New Roman" w:eastAsia="DejaVu Sans" w:cs="Times New Roman"/>
-      <w:color w:val="auto"/>
+      <w:color w:val="00000A"/>
       <w:sz w:val="24"/>
       <w:szCs w:val="20"/>
       <w:lang w:val="en-US" w:eastAsia="zh-CN" w:bidi="hi-IN"/>
@@ -1943,7 +1942,7 @@
     </w:pPr>
     <w:rPr>
       <w:rFonts w:ascii="Times New Roman" w:hAnsi="Times New Roman" w:eastAsia="DejaVu Sans" w:cs="Times New Roman"/>
-      <w:color w:val="auto"/>
+      <w:color w:val="00000A"/>
       <w:sz w:val="24"/>
       <w:szCs w:val="20"/>
       <w:lang w:val="en-US" w:eastAsia="zh-CN" w:bidi="hi-IN"/>
@@ -1967,8 +1966,8 @@
       <w:jc w:val="left"/>
     </w:pPr>
     <w:rPr>
-      <w:rFonts w:ascii="Courier New" w:hAnsi="Courier New" w:cs="Courier New" w:eastAsia="DejaVu Sans"/>
-      <w:color w:val="auto"/>
+      <w:rFonts w:ascii="Courier New" w:hAnsi="Courier New" w:eastAsia="DejaVu Sans" w:cs="Courier New"/>
+      <w:color w:val="00000A"/>
       <w:sz w:val="20"/>
       <w:szCs w:val="20"/>
       <w:lang w:val="en-US" w:eastAsia="zh-CN" w:bidi="hi-IN"/>
@@ -1985,7 +1984,7 @@
     </w:pPr>
     <w:rPr>
       <w:rFonts w:ascii="Times New Roman" w:hAnsi="Times New Roman" w:eastAsia="DejaVu Sans" w:cs="Times New Roman"/>
-      <w:color w:val="auto"/>
+      <w:color w:val="00000A"/>
       <w:sz w:val="24"/>
       <w:szCs w:val="20"/>
       <w:lang w:val="en-US" w:eastAsia="zh-CN" w:bidi="hi-IN"/>
@@ -2002,7 +2001,7 @@
     </w:pPr>
     <w:rPr>
       <w:rFonts w:ascii="Times New Roman" w:hAnsi="Times New Roman" w:eastAsia="DejaVu Sans" w:cs="Times New Roman"/>
-      <w:color w:val="auto"/>
+      <w:color w:val="00000A"/>
       <w:sz w:val="24"/>
       <w:szCs w:val="20"/>
       <w:lang w:val="en-US" w:eastAsia="zh-CN" w:bidi="hi-IN"/>
@@ -2019,7 +2018,7 @@
     </w:pPr>
     <w:rPr>
       <w:rFonts w:ascii="Times New Roman" w:hAnsi="Times New Roman" w:eastAsia="DejaVu Sans" w:cs="Times New Roman"/>
-      <w:color w:val="auto"/>
+      <w:color w:val="00000A"/>
       <w:sz w:val="24"/>
       <w:szCs w:val="20"/>
       <w:lang w:val="en-US" w:eastAsia="zh-CN" w:bidi="hi-IN"/>
@@ -2036,7 +2035,7 @@
     </w:pPr>
     <w:rPr>
       <w:rFonts w:ascii="Times New Roman" w:hAnsi="Times New Roman" w:eastAsia="DejaVu Sans" w:cs="Times New Roman"/>
-      <w:color w:val="auto"/>
+      <w:color w:val="00000A"/>
       <w:sz w:val="24"/>
       <w:szCs w:val="20"/>
       <w:lang w:val="en-US" w:eastAsia="zh-CN" w:bidi="hi-IN"/>
@@ -2053,7 +2052,7 @@
     </w:pPr>
     <w:rPr>
       <w:rFonts w:ascii="Times New Roman" w:hAnsi="Times New Roman" w:eastAsia="DejaVu Sans" w:cs="Times New Roman"/>
-      <w:color w:val="auto"/>
+      <w:color w:val="00000A"/>
       <w:sz w:val="24"/>
       <w:szCs w:val="20"/>
       <w:lang w:val="en-US" w:eastAsia="zh-CN" w:bidi="hi-IN"/>
@@ -2069,7 +2068,7 @@
     </w:pPr>
     <w:rPr>
       <w:rFonts w:ascii="Times New Roman" w:hAnsi="Times New Roman" w:eastAsia="DejaVu Sans" w:cs="Times New Roman"/>
-      <w:color w:val="auto"/>
+      <w:color w:val="00000A"/>
       <w:sz w:val="24"/>
       <w:szCs w:val="20"/>
       <w:lang w:val="en-US" w:eastAsia="zh-CN" w:bidi="hi-IN"/>
@@ -2085,7 +2084,7 @@
     </w:pPr>
     <w:rPr>
       <w:rFonts w:ascii="Times New Roman" w:hAnsi="Times New Roman" w:eastAsia="DejaVu Sans" w:cs="Times New Roman"/>
-      <w:color w:val="auto"/>
+      <w:color w:val="00000A"/>
       <w:sz w:val="24"/>
       <w:szCs w:val="20"/>
       <w:lang w:val="en-US" w:eastAsia="zh-CN" w:bidi="hi-IN"/>
@@ -2102,7 +2101,7 @@
     </w:pPr>
     <w:rPr>
       <w:rFonts w:ascii="Times New Roman" w:hAnsi="Times New Roman" w:eastAsia="DejaVu Sans" w:cs="Times New Roman"/>
-      <w:color w:val="auto"/>
+      <w:color w:val="00000A"/>
       <w:sz w:val="24"/>
       <w:szCs w:val="20"/>
       <w:lang w:val="en-US" w:eastAsia="zh-CN" w:bidi="hi-IN"/>
@@ -2118,7 +2117,7 @@
     </w:pPr>
     <w:rPr>
       <w:rFonts w:ascii="Times New Roman" w:hAnsi="Times New Roman" w:eastAsia="DejaVu Sans" w:cs="Times New Roman"/>
-      <w:color w:val="auto"/>
+      <w:color w:val="00000A"/>
       <w:sz w:val="24"/>
       <w:szCs w:val="20"/>
       <w:lang w:val="en-US" w:eastAsia="zh-CN" w:bidi="hi-IN"/>
@@ -2156,7 +2155,7 @@
     </w:pPr>
     <w:rPr>
       <w:rFonts w:ascii="Times New Roman" w:hAnsi="Times New Roman" w:eastAsia="DejaVu Sans" w:cs="Times New Roman"/>
-      <w:color w:val="auto"/>
+      <w:color w:val="00000A"/>
       <w:sz w:val="24"/>
       <w:szCs w:val="20"/>
       <w:lang w:val="en-US" w:eastAsia="zh-CN" w:bidi="hi-IN"/>
@@ -2171,8 +2170,8 @@
       <w:jc w:val="left"/>
     </w:pPr>
     <w:rPr>
-      <w:rFonts w:ascii="Courier New" w:hAnsi="Courier New" w:cs="Courier New" w:eastAsia="DejaVu Sans"/>
-      <w:color w:val="auto"/>
+      <w:rFonts w:ascii="Courier New" w:hAnsi="Courier New" w:eastAsia="DejaVu Sans" w:cs="Courier New"/>
+      <w:color w:val="00000A"/>
       <w:sz w:val="24"/>
       <w:szCs w:val="20"/>
       <w:lang w:val="en-US" w:eastAsia="zh-CN" w:bidi="hi-IN"/>
@@ -2196,7 +2195,7 @@
     </w:pPr>
     <w:rPr>
       <w:rFonts w:ascii="Times New Roman" w:hAnsi="Times New Roman" w:eastAsia="DejaVu Sans" w:cs="Times New Roman"/>
-      <w:color w:val="auto"/>
+      <w:color w:val="00000A"/>
       <w:sz w:val="24"/>
       <w:szCs w:val="20"/>
       <w:lang w:val="en-US" w:eastAsia="zh-CN" w:bidi="hi-IN"/>
@@ -2212,7 +2211,7 @@
     </w:pPr>
     <w:rPr>
       <w:rFonts w:ascii="Times New Roman" w:hAnsi="Times New Roman" w:eastAsia="DejaVu Sans" w:cs="Times New Roman"/>
-      <w:color w:val="auto"/>
+      <w:color w:val="00000A"/>
       <w:sz w:val="24"/>
       <w:szCs w:val="20"/>
       <w:lang w:val="en-US" w:eastAsia="zh-CN" w:bidi="hi-IN"/>
@@ -2229,7 +2228,7 @@
     </w:pPr>
     <w:rPr>
       <w:rFonts w:ascii="Times New Roman" w:hAnsi="Times New Roman" w:eastAsia="DejaVu Sans" w:cs="Times New Roman"/>
-      <w:color w:val="auto"/>
+      <w:color w:val="00000A"/>
       <w:sz w:val="24"/>
       <w:szCs w:val="20"/>
       <w:lang w:val="en-US" w:eastAsia="zh-CN" w:bidi="hi-IN"/>
@@ -2255,7 +2254,7 @@
     </w:pPr>
     <w:rPr>
       <w:rFonts w:ascii="Times New Roman" w:hAnsi="Times New Roman" w:eastAsia="DejaVu Sans" w:cs="Times New Roman"/>
-      <w:color w:val="auto"/>
+      <w:color w:val="00000A"/>
       <w:sz w:val="24"/>
       <w:szCs w:val="20"/>
       <w:lang w:val="en-US" w:eastAsia="zh-CN" w:bidi="hi-IN"/>
@@ -2272,7 +2271,7 @@
     </w:pPr>
     <w:rPr>
       <w:rFonts w:ascii="Times New Roman" w:hAnsi="Times New Roman" w:eastAsia="DejaVu Sans" w:cs="Times New Roman"/>
-      <w:color w:val="auto"/>
+      <w:color w:val="00000A"/>
       <w:sz w:val="24"/>
       <w:szCs w:val="20"/>
       <w:lang w:val="en-US" w:eastAsia="zh-CN" w:bidi="hi-IN"/>
@@ -2302,7 +2301,7 @@
     </w:pPr>
     <w:rPr>
       <w:rFonts w:ascii="Times New Roman" w:hAnsi="Times New Roman" w:eastAsia="DejaVu Sans" w:cs="Times New Roman"/>
-      <w:color w:val="auto"/>
+      <w:color w:val="00000A"/>
       <w:sz w:val="24"/>
       <w:szCs w:val="20"/>
       <w:lang w:val="en-US" w:eastAsia="zh-CN" w:bidi="hi-IN"/>

</xml_diff>

<commit_message>
converted odt files to docx for non-linux users
</commit_message>
<xml_diff>
--- a/descriptions/Ps0.docx
+++ b/descriptions/Ps0.docx
@@ -330,14 +330,7 @@
           <w:sz w:val="22"/>
           <w:szCs w:val="22"/>
         </w:rPr>
-        <w:t xml:space="preserve"> Python versions of the publisher/subscriber tutorial </w:t>
-      </w:r>
-      <w:r>
-        <w:rPr>
-          <w:sz w:val="22"/>
-          <w:szCs w:val="22"/>
-        </w:rPr>
-        <w:t>(</w:t>
+        <w:t xml:space="preserve"> Python versions of the publisher/subscriber tutorial (</w:t>
       </w:r>
       <w:r>
         <w:rPr>
@@ -353,14 +346,7 @@
           <w:sz w:val="22"/>
           <w:szCs w:val="22"/>
         </w:rPr>
-        <w:t>)</w:t>
-      </w:r>
-      <w:r>
-        <w:rPr>
-          <w:sz w:val="22"/>
-          <w:szCs w:val="22"/>
-        </w:rPr>
-        <w:t>.</w:t>
+        <w:t>).</w:t>
       </w:r>
     </w:p>
     <w:p>
@@ -568,23 +554,14 @@
           <w:sz w:val="22"/>
           <w:szCs w:val="22"/>
         </w:rPr>
-        <w:t xml:space="preserve">A ROS package containing </w:t>
-      </w:r>
-      <w:r>
-        <w:rPr>
-          <w:i/>
-          <w:iCs/>
-          <w:sz w:val="22"/>
-          <w:szCs w:val="22"/>
-        </w:rPr>
-        <w:t>(these two don’t have to be “your own work”, since you’ll copy/paste from the site; however, feel free to experiment)</w:t>
-      </w:r>
-      <w:r>
-        <w:rPr>
-          <w:sz w:val="22"/>
-          <w:szCs w:val="22"/>
-        </w:rPr>
-        <w:t>:</w:t>
+        <w:t xml:space="preserve">A README file </w:t>
+      </w:r>
+      <w:r>
+        <w:rPr>
+          <w:sz w:val="22"/>
+          <w:szCs w:val="22"/>
+        </w:rPr>
+        <w:t>containing</w:t>
       </w:r>
     </w:p>
     <w:p>
@@ -601,7 +578,7 @@
           <w:sz w:val="22"/>
           <w:szCs w:val="22"/>
         </w:rPr>
-        <w:t>Your solutions from the publisher/subscriber tutorial (both C++ AND Python versions)</w:t>
+        <w:t>Your name and email address</w:t>
       </w:r>
     </w:p>
     <w:p>
@@ -618,7 +595,60 @@
           <w:sz w:val="22"/>
           <w:szCs w:val="22"/>
         </w:rPr>
-        <w:t>Your solutions from he message/service tutorial</w:t>
+        <w:t xml:space="preserve">Instructions for the </w:t>
+      </w:r>
+      <w:r>
+        <w:rPr>
+          <w:sz w:val="22"/>
+          <w:szCs w:val="22"/>
+        </w:rPr>
+        <w:t>grader on how to run it.</w:t>
+      </w:r>
+    </w:p>
+    <w:p>
+      <w:pPr>
+        <w:pStyle w:val="Standard"/>
+        <w:numPr>
+          <w:ilvl w:val="1"/>
+          <w:numId w:val="1"/>
+        </w:numPr>
+        <w:rPr/>
+      </w:pPr>
+      <w:r>
+        <w:rPr>
+          <w:sz w:val="22"/>
+          <w:szCs w:val="22"/>
+        </w:rPr>
+        <w:t xml:space="preserve">A detailed description of any problems that you were not able to fix, and a hypothesis on what is most likely causing them.  </w:t>
+      </w:r>
+      <w:r>
+        <w:rPr>
+          <w:i/>
+          <w:iCs/>
+          <w:sz w:val="22"/>
+          <w:szCs w:val="22"/>
+        </w:rPr>
+        <w:t xml:space="preserve">You will </w:t>
+      </w:r>
+      <w:r>
+        <w:rPr>
+          <w:b/>
+          <w:bCs/>
+          <w:i/>
+          <w:iCs/>
+          <w:sz w:val="22"/>
+          <w:szCs w:val="22"/>
+        </w:rPr>
+        <w:t>not</w:t>
+      </w:r>
+      <w:r>
+        <w:rPr>
+          <w:i/>
+          <w:iCs/>
+          <w:sz w:val="22"/>
+          <w:szCs w:val="22"/>
+        </w:rPr>
+        <w:t xml:space="preserve"> be deducted points for disclosing errors which would otherwise not have been detected.  This is merely to help the grader diagnose any major problems, so they can give you the maximum partial credit.</w:t>
       </w:r>
     </w:p>
     <w:p>
@@ -628,17 +658,64 @@
           <w:ilvl w:val="0"/>
           <w:numId w:val="1"/>
         </w:numPr>
-        <w:rPr>
-          <w:sz w:val="22"/>
-          <w:szCs w:val="22"/>
-        </w:rPr>
-      </w:pPr>
-      <w:r>
-        <w:rPr>
-          <w:sz w:val="22"/>
-          <w:szCs w:val="22"/>
-        </w:rPr>
-        <w:t>The bag file from Core ROS Tutorial 17.</w:t>
+        <w:rPr/>
+      </w:pPr>
+      <w:r>
+        <w:rPr>
+          <w:sz w:val="22"/>
+          <w:szCs w:val="22"/>
+        </w:rPr>
+        <w:t xml:space="preserve">A ROS package containing </w:t>
+      </w:r>
+      <w:r>
+        <w:rPr>
+          <w:i/>
+          <w:iCs/>
+          <w:sz w:val="22"/>
+          <w:szCs w:val="22"/>
+        </w:rPr>
+        <w:t>(these two don’t have to be “your own work”, since you’ll copy/paste from the site; however, feel free to experiment)</w:t>
+      </w:r>
+      <w:r>
+        <w:rPr>
+          <w:sz w:val="22"/>
+          <w:szCs w:val="22"/>
+        </w:rPr>
+        <w:t>:</w:t>
+      </w:r>
+    </w:p>
+    <w:p>
+      <w:pPr>
+        <w:pStyle w:val="Standard"/>
+        <w:numPr>
+          <w:ilvl w:val="1"/>
+          <w:numId w:val="1"/>
+        </w:numPr>
+        <w:rPr/>
+      </w:pPr>
+      <w:r>
+        <w:rPr>
+          <w:sz w:val="22"/>
+          <w:szCs w:val="22"/>
+        </w:rPr>
+        <w:t>Your solutions from the publisher/subscriber tutorial (both C++ AND Python versions)</w:t>
+      </w:r>
+    </w:p>
+    <w:p>
+      <w:pPr>
+        <w:pStyle w:val="Standard"/>
+        <w:numPr>
+          <w:ilvl w:val="1"/>
+          <w:numId w:val="1"/>
+        </w:numPr>
+        <w:rPr/>
+      </w:pPr>
+      <w:r>
+        <w:rPr>
+          <w:sz w:val="22"/>
+          <w:szCs w:val="22"/>
+        </w:rPr>
+        <w:t>Your solutions from he message/service tutorial</w:t>
       </w:r>
     </w:p>
     <w:p>
@@ -648,17 +725,14 @@
           <w:ilvl w:val="0"/>
           <w:numId w:val="1"/>
         </w:numPr>
-        <w:rPr>
-          <w:sz w:val="22"/>
-          <w:szCs w:val="22"/>
-        </w:rPr>
-      </w:pPr>
-      <w:r>
-        <w:rPr>
-          <w:sz w:val="22"/>
-          <w:szCs w:val="22"/>
-        </w:rPr>
-        <w:t>A README file with brief instructions for the grader on how to run it.</w:t>
+        <w:rPr/>
+      </w:pPr>
+      <w:r>
+        <w:rPr>
+          <w:sz w:val="22"/>
+          <w:szCs w:val="22"/>
+        </w:rPr>
+        <w:t>The bag file from Core ROS Tutorial 17.</w:t>
       </w:r>
     </w:p>
     <w:p>
@@ -714,7 +788,23 @@
           <w:sz w:val="22"/>
           <w:szCs w:val="22"/>
         </w:rPr>
-        <w:t>zip –r yourname_hw0.zip your_dir</w:t>
+        <w:t>zip –r yourname_</w:t>
+      </w:r>
+      <w:r>
+        <w:rPr>
+          <w:i/>
+          <w:sz w:val="22"/>
+          <w:szCs w:val="22"/>
+        </w:rPr>
+        <w:t>ps</w:t>
+      </w:r>
+      <w:r>
+        <w:rPr>
+          <w:i/>
+          <w:sz w:val="22"/>
+          <w:szCs w:val="22"/>
+        </w:rPr>
+        <w:t>0.zip your_dir</w:t>
       </w:r>
       <w:r>
         <w:rPr>
@@ -775,7 +865,23 @@
           <w:sz w:val="22"/>
           <w:szCs w:val="22"/>
         </w:rPr>
-        <w:t>yourname_hw0.zip</w:t>
+        <w:t>yourname_</w:t>
+      </w:r>
+      <w:r>
+        <w:rPr>
+          <w:i/>
+          <w:sz w:val="22"/>
+          <w:szCs w:val="22"/>
+        </w:rPr>
+        <w:t>ps</w:t>
+      </w:r>
+      <w:r>
+        <w:rPr>
+          <w:i/>
+          <w:sz w:val="22"/>
+          <w:szCs w:val="22"/>
+        </w:rPr>
+        <w:t>0.zip</w:t>
       </w:r>
     </w:p>
     <w:sectPr>

</xml_diff>

<commit_message>
merged tutorials and race
</commit_message>
<xml_diff>
--- a/descriptions/Ps0.docx
+++ b/descriptions/Ps0.docx
@@ -554,14 +554,7 @@
           <w:sz w:val="22"/>
           <w:szCs w:val="22"/>
         </w:rPr>
-        <w:t xml:space="preserve">A README file </w:t>
-      </w:r>
-      <w:r>
-        <w:rPr>
-          <w:sz w:val="22"/>
-          <w:szCs w:val="22"/>
-        </w:rPr>
-        <w:t>containing</w:t>
+        <w:t>A README file containing</w:t>
       </w:r>
     </w:p>
     <w:p>
@@ -595,14 +588,7 @@
           <w:sz w:val="22"/>
           <w:szCs w:val="22"/>
         </w:rPr>
-        <w:t xml:space="preserve">Instructions for the </w:t>
-      </w:r>
-      <w:r>
-        <w:rPr>
-          <w:sz w:val="22"/>
-          <w:szCs w:val="22"/>
-        </w:rPr>
-        <w:t>grader on how to run it.</w:t>
+        <w:t>Instructions for the grader on how to run it.</w:t>
       </w:r>
     </w:p>
     <w:p>
@@ -619,6 +605,90 @@
           <w:sz w:val="22"/>
           <w:szCs w:val="22"/>
         </w:rPr>
+        <w:t xml:space="preserve">Answer the following questions </w:t>
+      </w:r>
+      <w:r>
+        <w:rPr>
+          <w:i/>
+          <w:iCs/>
+          <w:sz w:val="22"/>
+          <w:szCs w:val="22"/>
+        </w:rPr>
+        <w:t>(you may use Google to help solve these)</w:t>
+      </w:r>
+      <w:r>
+        <w:rPr>
+          <w:sz w:val="22"/>
+          <w:szCs w:val="22"/>
+        </w:rPr>
+        <w:t>:</w:t>
+      </w:r>
+    </w:p>
+    <w:p>
+      <w:pPr>
+        <w:pStyle w:val="Standard"/>
+        <w:numPr>
+          <w:ilvl w:val="2"/>
+          <w:numId w:val="1"/>
+        </w:numPr>
+        <w:rPr/>
+      </w:pPr>
+      <w:r>
+        <w:rPr>
+          <w:sz w:val="22"/>
+          <w:szCs w:val="22"/>
+        </w:rPr>
+        <w:t>How much memory is your vLabs VM allocated?</w:t>
+      </w:r>
+    </w:p>
+    <w:p>
+      <w:pPr>
+        <w:pStyle w:val="Standard"/>
+        <w:numPr>
+          <w:ilvl w:val="2"/>
+          <w:numId w:val="1"/>
+        </w:numPr>
+        <w:rPr/>
+      </w:pPr>
+      <w:r>
+        <w:rPr>
+          <w:sz w:val="22"/>
+          <w:szCs w:val="22"/>
+        </w:rPr>
+        <w:t>How many CPUs is your vLabs VM allocated?</w:t>
+      </w:r>
+    </w:p>
+    <w:p>
+      <w:pPr>
+        <w:pStyle w:val="Standard"/>
+        <w:numPr>
+          <w:ilvl w:val="2"/>
+          <w:numId w:val="1"/>
+        </w:numPr>
+        <w:rPr/>
+      </w:pPr>
+      <w:r>
+        <w:rPr>
+          <w:sz w:val="22"/>
+          <w:szCs w:val="22"/>
+        </w:rPr>
+        <w:t>How much disk space is your vLabs VM allocated</w:t>
+      </w:r>
+    </w:p>
+    <w:p>
+      <w:pPr>
+        <w:pStyle w:val="Standard"/>
+        <w:numPr>
+          <w:ilvl w:val="1"/>
+          <w:numId w:val="1"/>
+        </w:numPr>
+        <w:rPr/>
+      </w:pPr>
+      <w:r>
+        <w:rPr>
+          <w:sz w:val="22"/>
+          <w:szCs w:val="22"/>
+        </w:rPr>
         <w:t xml:space="preserve">A detailed description of any problems that you were not able to fix, and a hypothesis on what is most likely causing them.  </w:t>
       </w:r>
       <w:r>
@@ -788,23 +858,7 @@
           <w:sz w:val="22"/>
           <w:szCs w:val="22"/>
         </w:rPr>
-        <w:t>zip –r yourname_</w:t>
-      </w:r>
-      <w:r>
-        <w:rPr>
-          <w:i/>
-          <w:sz w:val="22"/>
-          <w:szCs w:val="22"/>
-        </w:rPr>
-        <w:t>ps</w:t>
-      </w:r>
-      <w:r>
-        <w:rPr>
-          <w:i/>
-          <w:sz w:val="22"/>
-          <w:szCs w:val="22"/>
-        </w:rPr>
-        <w:t>0.zip your_dir</w:t>
+        <w:t>zip –r yourname_ps0.zip your_dir</w:t>
       </w:r>
       <w:r>
         <w:rPr>
@@ -865,23 +919,7 @@
           <w:sz w:val="22"/>
           <w:szCs w:val="22"/>
         </w:rPr>
-        <w:t>yourname_</w:t>
-      </w:r>
-      <w:r>
-        <w:rPr>
-          <w:i/>
-          <w:sz w:val="22"/>
-          <w:szCs w:val="22"/>
-        </w:rPr>
-        <w:t>ps</w:t>
-      </w:r>
-      <w:r>
-        <w:rPr>
-          <w:i/>
-          <w:sz w:val="22"/>
-          <w:szCs w:val="22"/>
-        </w:rPr>
-        <w:t>0.zip</w:t>
+        <w:t>yourname_ps0.zip</w:t>
       </w:r>
     </w:p>
     <w:sectPr>
@@ -926,7 +964,7 @@
     </w:lvl>
     <w:lvl w:ilvl="2">
       <w:start w:val="1"/>
-      <w:numFmt w:val="decimal"/>
+      <w:numFmt w:val="lowerRoman"/>
       <w:lvlText w:val="%3."/>
       <w:lvlJc w:val="left"/>
       <w:pPr>

</xml_diff>